<commit_message>
IV em vez de III ...
</commit_message>
<xml_diff>
--- a/relatorio.docx
+++ b/relatorio.docx
@@ -557,12 +557,12 @@
           <wp:inline distB="0" distT="0" distL="0" distR="0">
             <wp:extent cx="2475230" cy="2967990"/>
             <wp:effectExtent b="0" l="0" r="0" t="0"/>
-            <wp:docPr descr="Uma imagem com texto, preto, captura de ecrã&#10;&#10;Descrição gerada automaticamente" id="1034" name="image9.png"/>
+            <wp:docPr descr="Uma imagem com texto, preto, captura de ecrã&#10;&#10;Descrição gerada automaticamente" id="1034" name="image7.png"/>
             <a:graphic>
               <a:graphicData uri="http://schemas.openxmlformats.org/drawingml/2006/picture">
                 <pic:pic>
                   <pic:nvPicPr>
-                    <pic:cNvPr descr="Uma imagem com texto, preto, captura de ecrã&#10;&#10;Descrição gerada automaticamente" id="0" name="image9.png"/>
+                    <pic:cNvPr descr="Uma imagem com texto, preto, captura de ecrã&#10;&#10;Descrição gerada automaticamente" id="0" name="image7.png"/>
                     <pic:cNvPicPr preferRelativeResize="0"/>
                   </pic:nvPicPr>
                   <pic:blipFill>
@@ -820,12 +820,12 @@
           <wp:inline distB="0" distT="0" distL="114300" distR="114300">
             <wp:extent cx="2809875" cy="1315085"/>
             <wp:effectExtent b="0" l="0" r="0" t="0"/>
-            <wp:docPr id="1036" name="image8.png"/>
+            <wp:docPr id="1036" name="image12.png"/>
             <a:graphic>
               <a:graphicData uri="http://schemas.openxmlformats.org/drawingml/2006/picture">
                 <pic:pic>
                   <pic:nvPicPr>
-                    <pic:cNvPr id="0" name="image8.png"/>
+                    <pic:cNvPr id="0" name="image12.png"/>
                     <pic:cNvPicPr preferRelativeResize="0"/>
                   </pic:nvPicPr>
                   <pic:blipFill>
@@ -945,12 +945,12 @@
           <wp:inline distB="0" distT="0" distL="114300" distR="114300">
             <wp:extent cx="3075305" cy="1427480"/>
             <wp:effectExtent b="0" l="0" r="0" t="0"/>
-            <wp:docPr id="1035" name="image4.png"/>
+            <wp:docPr id="1035" name="image11.png"/>
             <a:graphic>
               <a:graphicData uri="http://schemas.openxmlformats.org/drawingml/2006/picture">
                 <pic:pic>
                   <pic:nvPicPr>
-                    <pic:cNvPr id="0" name="image4.png"/>
+                    <pic:cNvPr id="0" name="image11.png"/>
                     <pic:cNvPicPr preferRelativeResize="0"/>
                   </pic:nvPicPr>
                   <pic:blipFill>
@@ -1080,7 +1080,7 @@
           <w:szCs w:val="28"/>
           <w:rtl w:val="0"/>
         </w:rPr>
-        <w:t xml:space="preserve">III. SUPERFÍCIE DOS PLANETAS</w:t>
+        <w:t xml:space="preserve">IV. SUPERFÍCIE DOS PLANETAS</w:t>
       </w:r>
     </w:p>
     <w:p>
@@ -1137,12 +1137,12 @@
           <wp:inline distB="0" distT="0" distL="0" distR="0">
             <wp:extent cx="2475230" cy="438785"/>
             <wp:effectExtent b="0" l="0" r="0" t="0"/>
-            <wp:docPr id="1038" name="image7.png"/>
+            <wp:docPr id="1038" name="image3.png"/>
             <a:graphic>
               <a:graphicData uri="http://schemas.openxmlformats.org/drawingml/2006/picture">
                 <pic:pic>
                   <pic:nvPicPr>
-                    <pic:cNvPr id="0" name="image7.png"/>
+                    <pic:cNvPr id="0" name="image3.png"/>
                     <pic:cNvPicPr preferRelativeResize="0"/>
                   </pic:nvPicPr>
                   <pic:blipFill>
@@ -1354,12 +1354,12 @@
           <wp:inline distB="0" distT="0" distL="0" distR="0">
             <wp:extent cx="1962150" cy="1924050"/>
             <wp:effectExtent b="0" l="0" r="0" t="0"/>
-            <wp:docPr descr="Uma imagem com preto, escuro, luz, superfície&#10;&#10;Descrição gerada automaticamente" id="1040" name="image6.png"/>
+            <wp:docPr descr="Uma imagem com preto, escuro, luz, superfície&#10;&#10;Descrição gerada automaticamente" id="1040" name="image5.png"/>
             <a:graphic>
               <a:graphicData uri="http://schemas.openxmlformats.org/drawingml/2006/picture">
                 <pic:pic>
                   <pic:nvPicPr>
-                    <pic:cNvPr descr="Uma imagem com preto, escuro, luz, superfície&#10;&#10;Descrição gerada automaticamente" id="0" name="image6.png"/>
+                    <pic:cNvPr descr="Uma imagem com preto, escuro, luz, superfície&#10;&#10;Descrição gerada automaticamente" id="0" name="image5.png"/>
                     <pic:cNvPicPr preferRelativeResize="0"/>
                   </pic:nvPicPr>
                   <pic:blipFill>
@@ -1620,12 +1620,12 @@
           <wp:inline distB="0" distT="0" distL="0" distR="0">
             <wp:extent cx="2475230" cy="344805"/>
             <wp:effectExtent b="0" l="0" r="0" t="0"/>
-            <wp:docPr descr="Uma imagem com texto, dispositivo&#10;&#10;Descrição gerada automaticamente" id="1039" name="image5.png"/>
+            <wp:docPr descr="Uma imagem com texto, dispositivo&#10;&#10;Descrição gerada automaticamente" id="1039" name="image4.png"/>
             <a:graphic>
               <a:graphicData uri="http://schemas.openxmlformats.org/drawingml/2006/picture">
                 <pic:pic>
                   <pic:nvPicPr>
-                    <pic:cNvPr descr="Uma imagem com texto, dispositivo&#10;&#10;Descrição gerada automaticamente" id="0" name="image5.png"/>
+                    <pic:cNvPr descr="Uma imagem com texto, dispositivo&#10;&#10;Descrição gerada automaticamente" id="0" name="image4.png"/>
                     <pic:cNvPicPr preferRelativeResize="0"/>
                   </pic:nvPicPr>
                   <pic:blipFill>
@@ -2303,12 +2303,12 @@
           <wp:inline distB="0" distT="0" distL="0" distR="0">
             <wp:extent cx="2475230" cy="1562735"/>
             <wp:effectExtent b="0" l="0" r="0" t="0"/>
-            <wp:docPr descr="Uma imagem com luz, céu noturno&#10;&#10;Descrição gerada automaticamente" id="1042" name="image2.png"/>
+            <wp:docPr descr="Uma imagem com luz, céu noturno&#10;&#10;Descrição gerada automaticamente" id="1042" name="image9.png"/>
             <a:graphic>
               <a:graphicData uri="http://schemas.openxmlformats.org/drawingml/2006/picture">
                 <pic:pic>
                   <pic:nvPicPr>
-                    <pic:cNvPr descr="Uma imagem com luz, céu noturno&#10;&#10;Descrição gerada automaticamente" id="0" name="image2.png"/>
+                    <pic:cNvPr descr="Uma imagem com luz, céu noturno&#10;&#10;Descrição gerada automaticamente" id="0" name="image9.png"/>
                     <pic:cNvPicPr preferRelativeResize="0"/>
                   </pic:nvPicPr>
                   <pic:blipFill>
@@ -2490,12 +2490,12 @@
           <wp:inline distB="0" distT="0" distL="0" distR="0">
             <wp:extent cx="2475230" cy="2108835"/>
             <wp:effectExtent b="0" l="0" r="0" t="0"/>
-            <wp:docPr descr="Uma imagem com laranja, céu noturno&#10;&#10;Descrição gerada automaticamente" id="1041" name="image11.png"/>
+            <wp:docPr descr="Uma imagem com laranja, céu noturno&#10;&#10;Descrição gerada automaticamente" id="1041" name="image10.png"/>
             <a:graphic>
               <a:graphicData uri="http://schemas.openxmlformats.org/drawingml/2006/picture">
                 <pic:pic>
                   <pic:nvPicPr>
-                    <pic:cNvPr descr="Uma imagem com laranja, céu noturno&#10;&#10;Descrição gerada automaticamente" id="0" name="image11.png"/>
+                    <pic:cNvPr descr="Uma imagem com laranja, céu noturno&#10;&#10;Descrição gerada automaticamente" id="0" name="image10.png"/>
                     <pic:cNvPicPr preferRelativeResize="0"/>
                   </pic:nvPicPr>
                   <pic:blipFill>
@@ -2694,12 +2694,12 @@
           <wp:inline distB="0" distT="0" distL="0" distR="0">
             <wp:extent cx="2475230" cy="1210310"/>
             <wp:effectExtent b="0" l="0" r="0" t="0"/>
-            <wp:docPr descr="Uma imagem com texto&#10;&#10;Descrição gerada automaticamente" id="1044" name="image3.jpg"/>
+            <wp:docPr descr="Uma imagem com texto&#10;&#10;Descrição gerada automaticamente" id="1044" name="image6.jpg"/>
             <a:graphic>
               <a:graphicData uri="http://schemas.openxmlformats.org/drawingml/2006/picture">
                 <pic:pic>
                   <pic:nvPicPr>
-                    <pic:cNvPr descr="Uma imagem com texto&#10;&#10;Descrição gerada automaticamente" id="0" name="image3.jpg"/>
+                    <pic:cNvPr descr="Uma imagem com texto&#10;&#10;Descrição gerada automaticamente" id="0" name="image6.jpg"/>
                     <pic:cNvPicPr preferRelativeResize="0"/>
                   </pic:nvPicPr>
                   <pic:blipFill>
@@ -3078,12 +3078,12 @@
           <wp:inline distB="0" distT="0" distL="0" distR="0">
             <wp:extent cx="1977390" cy="2051234"/>
             <wp:effectExtent b="0" l="0" r="0" t="0"/>
-            <wp:docPr descr="Uma imagem com texto, objeto de exterior, céu noturno&#10;&#10;Descrição gerada automaticamente" id="1043" name="image10.png"/>
+            <wp:docPr descr="Uma imagem com texto, objeto de exterior, céu noturno&#10;&#10;Descrição gerada automaticamente" id="1043" name="image8.png"/>
             <a:graphic>
               <a:graphicData uri="http://schemas.openxmlformats.org/drawingml/2006/picture">
                 <pic:pic>
                   <pic:nvPicPr>
-                    <pic:cNvPr descr="Uma imagem com texto, objeto de exterior, céu noturno&#10;&#10;Descrição gerada automaticamente" id="0" name="image10.png"/>
+                    <pic:cNvPr descr="Uma imagem com texto, objeto de exterior, céu noturno&#10;&#10;Descrição gerada automaticamente" id="0" name="image8.png"/>
                     <pic:cNvPicPr preferRelativeResize="0"/>
                   </pic:nvPicPr>
                   <pic:blipFill>
@@ -3275,12 +3275,12 @@
             <wp:extent cx="1696403" cy="1809496"/>
             <wp:effectExtent b="0" l="0" r="0" t="0"/>
             <wp:wrapSquare wrapText="bothSides" distB="0" distT="0" distL="0" distR="0"/>
-            <wp:docPr id="1045" name="image12.png"/>
+            <wp:docPr id="1045" name="image2.png"/>
             <a:graphic>
               <a:graphicData uri="http://schemas.openxmlformats.org/drawingml/2006/picture">
                 <pic:pic>
                   <pic:nvPicPr>
-                    <pic:cNvPr id="0" name="image12.png"/>
+                    <pic:cNvPr id="0" name="image2.png"/>
                     <pic:cNvPicPr preferRelativeResize="0"/>
                   </pic:nvPicPr>
                   <pic:blipFill>
@@ -4773,7 +4773,7 @@
 
 <file path=customXML/item1.xml><?xml version="1.0" encoding="utf-8"?>
 <go:gDocsCustomXmlDataStorage xmlns:go="http://customooxmlschemas.google.com/" xmlns:r="http://schemas.openxmlformats.org/officeDocument/2006/relationships">
-  <go:docsCustomData xmlns:go="http://customooxmlschemas.google.com/" roundtripDataSignature="AMtx7mg+yWRrxybTlaJ9IMc9Bhlei5zMDQ==">AMUW2mVc+8Wp1RmCTU0xUSfS8V7F1uKC1lnwkc8WLmva+FXxHWJPlmeoLbVIkMHhfYdDMrwfnjXUzPmnigeJ3zX01rjz1u7huOoBF9Wa0JFiMaTkiY7Ot6w=</go:docsCustomData>
+  <go:docsCustomData xmlns:go="http://customooxmlschemas.google.com/" roundtripDataSignature="AMtx7mg+yWRrxybTlaJ9IMc9Bhlei5zMDQ==">AMUW2mWkzew7z0LcFSCze+VlQQBcRGtDz+3O/KOiOuLg6Ztk+8a1UaFlROFxM/BV8OIjSgV8W8gy1DatN44Xz5Xda2RWNk1S9se+TNBZW6CfLzsK65ERpnw=</go:docsCustomData>
 </go:gDocsCustomXmlDataStorage>
 </file>
 

</xml_diff>